<commit_message>
Calculating a flow discharge for Gastel + Polder intake
</commit_message>
<xml_diff>
--- a/Modelling/Waterbalance/WaterBudget.docx
+++ b/Modelling/Waterbalance/WaterBudget.docx
@@ -7501,6 +7501,183 @@
         <w:rPr>
           <w:rStyle w:val="CommentTok"/>
         </w:rPr>
+        <w:t xml:space="preserve">#### Calculation of discharge at Gastel</w:t>
+      </w:r>
+      <w:r>
+        <w:br/>
+      </w:r>
+      <w:r>
+        <w:rPr>
+          <w:rStyle w:val="NormalTok"/>
+        </w:rPr>
+        <w:t xml:space="preserve">WaterBudget_MDV</w:t>
+      </w:r>
+      <w:r>
+        <w:rPr>
+          <w:rStyle w:val="OperatorTok"/>
+        </w:rPr>
+        <w:t xml:space="preserve">$</w:t>
+      </w:r>
+      <w:r>
+        <w:rPr>
+          <w:rStyle w:val="NormalTok"/>
+        </w:rPr>
+        <w:t xml:space="preserve">Gaste_Calcuted &lt;-</w:t>
+      </w:r>
+      <w:r>
+        <w:rPr>
+          <w:rStyle w:val="StringTok"/>
+        </w:rPr>
+        <w:t xml:space="preserve"> </w:t>
+      </w:r>
+      <w:r>
+        <w:rPr>
+          <w:rStyle w:val="NormalTok"/>
+        </w:rPr>
+        <w:t xml:space="preserve">WaterBudget_MDV</w:t>
+      </w:r>
+      <w:r>
+        <w:rPr>
+          <w:rStyle w:val="OperatorTok"/>
+        </w:rPr>
+        <w:t xml:space="preserve">$</w:t>
+      </w:r>
+      <w:r>
+        <w:rPr>
+          <w:rStyle w:val="NormalTok"/>
+        </w:rPr>
+        <w:t xml:space="preserve">Q_diff</w:t>
+      </w:r>
+      <w:r>
+        <w:rPr>
+          <w:rStyle w:val="OperatorTok"/>
+        </w:rPr>
+        <w:t xml:space="preserve">-</w:t>
+      </w:r>
+      <w:r>
+        <w:rPr>
+          <w:rStyle w:val="NormalTok"/>
+        </w:rPr>
+        <w:t xml:space="preserve">(WaterBudget_MDV</w:t>
+      </w:r>
+      <w:r>
+        <w:rPr>
+          <w:rStyle w:val="OperatorTok"/>
+        </w:rPr>
+        <w:t xml:space="preserve">$</w:t>
+      </w:r>
+      <w:r>
+        <w:rPr>
+          <w:rStyle w:val="NormalTok"/>
+        </w:rPr>
+        <w:t xml:space="preserve">Qin_MarkCanal</w:t>
+      </w:r>
+      <w:r>
+        <w:rPr>
+          <w:rStyle w:val="OperatorTok"/>
+        </w:rPr>
+        <w:t xml:space="preserve">+</w:t>
+      </w:r>
+      <w:r>
+        <w:rPr>
+          <w:rStyle w:val="NormalTok"/>
+        </w:rPr>
+        <w:t xml:space="preserve">WaterBudget_MDV</w:t>
+      </w:r>
+      <w:r>
+        <w:rPr>
+          <w:rStyle w:val="OperatorTok"/>
+        </w:rPr>
+        <w:t xml:space="preserve">$</w:t>
+      </w:r>
+      <w:r>
+        <w:rPr>
+          <w:rStyle w:val="NormalTok"/>
+        </w:rPr>
+        <w:t xml:space="preserve">Qin_BlauweKamer</w:t>
+      </w:r>
+      <w:r>
+        <w:rPr>
+          <w:rStyle w:val="OperatorTok"/>
+        </w:rPr>
+        <w:t xml:space="preserve">+</w:t>
+      </w:r>
+      <w:r>
+        <w:rPr>
+          <w:rStyle w:val="NormalTok"/>
+        </w:rPr>
+        <w:t xml:space="preserve">WaterBudget_MDV</w:t>
+      </w:r>
+      <w:r>
+        <w:rPr>
+          <w:rStyle w:val="OperatorTok"/>
+        </w:rPr>
+        <w:t xml:space="preserve">$</w:t>
+      </w:r>
+      <w:r>
+        <w:rPr>
+          <w:rStyle w:val="NormalTok"/>
+        </w:rPr>
+        <w:t xml:space="preserve">Qin_Oranjeboombrug</w:t>
+      </w:r>
+      <w:r>
+        <w:rPr>
+          <w:rStyle w:val="OperatorTok"/>
+        </w:rPr>
+        <w:t xml:space="preserve">-</w:t>
+      </w:r>
+      <w:r>
+        <w:rPr>
+          <w:rStyle w:val="NormalTok"/>
+        </w:rPr>
+        <w:t xml:space="preserve">WaterBudget_MDV</w:t>
+      </w:r>
+      <w:r>
+        <w:rPr>
+          <w:rStyle w:val="OperatorTok"/>
+        </w:rPr>
+        <w:t xml:space="preserve">$</w:t>
+      </w:r>
+      <w:r>
+        <w:rPr>
+          <w:rStyle w:val="NormalTok"/>
+        </w:rPr>
+        <w:t xml:space="preserve">Qout_Dintelsas</w:t>
+      </w:r>
+      <w:r>
+        <w:rPr>
+          <w:rStyle w:val="OperatorTok"/>
+        </w:rPr>
+        <w:t xml:space="preserve">-</w:t>
+      </w:r>
+      <w:r>
+        <w:rPr>
+          <w:rStyle w:val="NormalTok"/>
+        </w:rPr>
+        <w:t xml:space="preserve">WaterBudget_MDV</w:t>
+      </w:r>
+      <w:r>
+        <w:rPr>
+          <w:rStyle w:val="OperatorTok"/>
+        </w:rPr>
+        <w:t xml:space="preserve">$</w:t>
+      </w:r>
+      <w:r>
+        <w:rPr>
+          <w:rStyle w:val="NormalTok"/>
+        </w:rPr>
+        <w:t xml:space="preserve">Qout_Vliet)</w:t>
+      </w:r>
+      <w:r>
+        <w:br/>
+      </w:r>
+      <w:r>
+        <w:br/>
+      </w:r>
+      <w:r>
+        <w:rPr>
+          <w:rStyle w:val="CommentTok"/>
+        </w:rPr>
         <w:t xml:space="preserve">#### Compare it with Measurements at Molenbeak ####</w:t>
       </w:r>
       <w:r>
@@ -7540,7 +7717,7 @@
         <w:rPr>
           <w:rStyle w:val="NormalTok"/>
         </w:rPr>
-        <w:t xml:space="preserve">Q_diff, </w:t>
+        <w:t xml:space="preserve">Gaste_Calcuted, </w:t>
       </w:r>
       <w:r>
         <w:rPr>
@@ -7699,193 +7876,6 @@
                   </pic:nvPicPr>
                   <pic:blipFill>
                     <a:blip r:embed="rId23"/>
-                    <a:stretch>
-                      <a:fillRect/>
-                    </a:stretch>
-                  </pic:blipFill>
-                  <pic:spPr bwMode="auto">
-                    <a:xfrm>
-                      <a:off x="0" y="0"/>
-                      <a:ext cx="4620126" cy="3696101"/>
-                    </a:xfrm>
-                    <a:prstGeom prst="rect">
-                      <a:avLst/>
-                    </a:prstGeom>
-                    <a:noFill/>
-                    <a:ln w="9525">
-                      <a:noFill/>
-                      <a:headEnd/>
-                      <a:tailEnd/>
-                    </a:ln>
-                  </pic:spPr>
-                </pic:pic>
-              </a:graphicData>
-            </a:graphic>
-          </wp:inline>
-        </w:drawing>
-      </w:r>
-    </w:p>
-    <w:p>
-      <w:pPr>
-        <w:pStyle w:val="SourceCode"/>
-      </w:pPr>
-      <w:r>
-        <w:rPr>
-          <w:rStyle w:val="KeywordTok"/>
-        </w:rPr>
-        <w:t xml:space="preserve">plot</w:t>
-      </w:r>
-      <w:r>
-        <w:rPr>
-          <w:rStyle w:val="NormalTok"/>
-        </w:rPr>
-        <w:t xml:space="preserve">(WaterBudget_MDV</w:t>
-      </w:r>
-      <w:r>
-        <w:rPr>
-          <w:rStyle w:val="OperatorTok"/>
-        </w:rPr>
-        <w:t xml:space="preserve">$</w:t>
-      </w:r>
-      <w:r>
-        <w:rPr>
-          <w:rStyle w:val="NormalTok"/>
-        </w:rPr>
-        <w:t xml:space="preserve">Q_diff, WaterBudget_MDV</w:t>
-      </w:r>
-      <w:r>
-        <w:rPr>
-          <w:rStyle w:val="OperatorTok"/>
-        </w:rPr>
-        <w:t xml:space="preserve">$</w:t>
-      </w:r>
-      <w:r>
-        <w:rPr>
-          <w:rStyle w:val="NormalTok"/>
-        </w:rPr>
-        <w:t xml:space="preserve">Qin_Molenbeak)</w:t>
-      </w:r>
-      <w:r>
-        <w:br/>
-      </w:r>
-      <w:r>
-        <w:rPr>
-          <w:rStyle w:val="KeywordTok"/>
-        </w:rPr>
-        <w:t xml:space="preserve">lines</w:t>
-      </w:r>
-      <w:r>
-        <w:rPr>
-          <w:rStyle w:val="NormalTok"/>
-        </w:rPr>
-        <w:t xml:space="preserve">(</w:t>
-      </w:r>
-      <w:r>
-        <w:rPr>
-          <w:rStyle w:val="OperatorTok"/>
-        </w:rPr>
-        <w:t xml:space="preserve">-</w:t>
-      </w:r>
-      <w:r>
-        <w:rPr>
-          <w:rStyle w:val="DecValTok"/>
-        </w:rPr>
-        <w:t xml:space="preserve">100</w:t>
-      </w:r>
-      <w:r>
-        <w:rPr>
-          <w:rStyle w:val="OperatorTok"/>
-        </w:rPr>
-        <w:t xml:space="preserve">:</w:t>
-      </w:r>
-      <w:r>
-        <w:rPr>
-          <w:rStyle w:val="DecValTok"/>
-        </w:rPr>
-        <w:t xml:space="preserve">100</w:t>
-      </w:r>
-      <w:r>
-        <w:rPr>
-          <w:rStyle w:val="NormalTok"/>
-        </w:rPr>
-        <w:t xml:space="preserve">,</w:t>
-      </w:r>
-      <w:r>
-        <w:rPr>
-          <w:rStyle w:val="OperatorTok"/>
-        </w:rPr>
-        <w:t xml:space="preserve">-</w:t>
-      </w:r>
-      <w:r>
-        <w:rPr>
-          <w:rStyle w:val="DecValTok"/>
-        </w:rPr>
-        <w:t xml:space="preserve">100</w:t>
-      </w:r>
-      <w:r>
-        <w:rPr>
-          <w:rStyle w:val="OperatorTok"/>
-        </w:rPr>
-        <w:t xml:space="preserve">:</w:t>
-      </w:r>
-      <w:r>
-        <w:rPr>
-          <w:rStyle w:val="DecValTok"/>
-        </w:rPr>
-        <w:t xml:space="preserve">100</w:t>
-      </w:r>
-      <w:r>
-        <w:rPr>
-          <w:rStyle w:val="NormalTok"/>
-        </w:rPr>
-        <w:t xml:space="preserve">,</w:t>
-      </w:r>
-      <w:r>
-        <w:rPr>
-          <w:rStyle w:val="DataTypeTok"/>
-        </w:rPr>
-        <w:t xml:space="preserve">col=</w:t>
-      </w:r>
-      <w:r>
-        <w:rPr>
-          <w:rStyle w:val="StringTok"/>
-        </w:rPr>
-        <w:t xml:space="preserve">"red"</w:t>
-      </w:r>
-      <w:r>
-        <w:rPr>
-          <w:rStyle w:val="NormalTok"/>
-        </w:rPr>
-        <w:t xml:space="preserve">) </w:t>
-      </w:r>
-      <w:r>
-        <w:rPr>
-          <w:rStyle w:val="CommentTok"/>
-        </w:rPr>
-        <w:t xml:space="preserve"># add 1:1 line</w:t>
-      </w:r>
-    </w:p>
-    <w:p>
-      <w:pPr>
-        <w:pStyle w:val="FirstParagraph"/>
-      </w:pPr>
-      <w:r>
-        <w:drawing>
-          <wp:inline>
-            <wp:extent cx="4620126" cy="3696101"/>
-            <wp:effectExtent b="0" l="0" r="0" t="0"/>
-            <wp:docPr descr="" title="" id="1" name="Picture"/>
-            <a:graphic>
-              <a:graphicData uri="http://schemas.openxmlformats.org/drawingml/2006/picture">
-                <pic:pic>
-                  <pic:nvPicPr>
-                    <pic:cNvPr descr="WaterBudget_files/figure-docx/unnamed-chunk-1-5.png" id="0" name="Picture"/>
-                    <pic:cNvPicPr>
-                      <a:picLocks noChangeArrowheads="1" noChangeAspect="1"/>
-                    </pic:cNvPicPr>
-                  </pic:nvPicPr>
-                  <pic:blipFill>
-                    <a:blip r:embed="rId24"/>
                     <a:stretch>
                       <a:fillRect/>
                     </a:stretch>

</xml_diff>

<commit_message>
Calcuting water depth dynamics based on inflow and outflow HF measurements
</commit_message>
<xml_diff>
--- a/Modelling/Waterbalance/WaterBudget.docx
+++ b/Modelling/Waterbalance/WaterBudget.docx
@@ -7876,6 +7876,773 @@
                   </pic:nvPicPr>
                   <pic:blipFill>
                     <a:blip r:embed="rId23"/>
+                    <a:stretch>
+                      <a:fillRect/>
+                    </a:stretch>
+                  </pic:blipFill>
+                  <pic:spPr bwMode="auto">
+                    <a:xfrm>
+                      <a:off x="0" y="0"/>
+                      <a:ext cx="4620126" cy="3696101"/>
+                    </a:xfrm>
+                    <a:prstGeom prst="rect">
+                      <a:avLst/>
+                    </a:prstGeom>
+                    <a:noFill/>
+                    <a:ln w="9525">
+                      <a:noFill/>
+                      <a:headEnd/>
+                      <a:tailEnd/>
+                    </a:ln>
+                  </pic:spPr>
+                </pic:pic>
+              </a:graphicData>
+            </a:graphic>
+          </wp:inline>
+        </w:drawing>
+      </w:r>
+    </w:p>
+    <w:p>
+      <w:pPr>
+        <w:pStyle w:val="Heading4"/>
+      </w:pPr>
+      <w:bookmarkStart w:id="24" w:name="Xc813f99ad55f87395d9dfef45c5bc2fa6b0ab44"/>
+      <w:r>
+        <w:t xml:space="preserve">Calculating the water level in Vliet based on Inflowsa and Outflows we have</w:t>
+      </w:r>
+      <w:bookmarkEnd w:id="24"/>
+    </w:p>
+    <w:p>
+      <w:pPr>
+        <w:pStyle w:val="SourceCode"/>
+      </w:pPr>
+      <w:r>
+        <w:rPr>
+          <w:rStyle w:val="NormalTok"/>
+        </w:rPr>
+        <w:t xml:space="preserve">WaterBudget_MDV</w:t>
+      </w:r>
+      <w:r>
+        <w:rPr>
+          <w:rStyle w:val="OperatorTok"/>
+        </w:rPr>
+        <w:t xml:space="preserve">$</w:t>
+      </w:r>
+      <w:r>
+        <w:rPr>
+          <w:rStyle w:val="NormalTok"/>
+        </w:rPr>
+        <w:t xml:space="preserve">dV_Cal =</w:t>
+      </w:r>
+      <w:r>
+        <w:rPr>
+          <w:rStyle w:val="StringTok"/>
+        </w:rPr>
+        <w:t xml:space="preserve"> </w:t>
+      </w:r>
+      <w:r>
+        <w:rPr>
+          <w:rStyle w:val="NormalTok"/>
+        </w:rPr>
+        <w:t xml:space="preserve">(WaterBudget_MDV</w:t>
+      </w:r>
+      <w:r>
+        <w:rPr>
+          <w:rStyle w:val="OperatorTok"/>
+        </w:rPr>
+        <w:t xml:space="preserve">$</w:t>
+      </w:r>
+      <w:r>
+        <w:rPr>
+          <w:rStyle w:val="NormalTok"/>
+        </w:rPr>
+        <w:t xml:space="preserve">Qin_MarkCanal</w:t>
+      </w:r>
+      <w:r>
+        <w:rPr>
+          <w:rStyle w:val="OperatorTok"/>
+        </w:rPr>
+        <w:t xml:space="preserve">+</w:t>
+      </w:r>
+      <w:r>
+        <w:rPr>
+          <w:rStyle w:val="NormalTok"/>
+        </w:rPr>
+        <w:t xml:space="preserve">WaterBudget_MDV</w:t>
+      </w:r>
+      <w:r>
+        <w:rPr>
+          <w:rStyle w:val="OperatorTok"/>
+        </w:rPr>
+        <w:t xml:space="preserve">$</w:t>
+      </w:r>
+      <w:r>
+        <w:rPr>
+          <w:rStyle w:val="NormalTok"/>
+        </w:rPr>
+        <w:t xml:space="preserve">Qin_BlauweKamer</w:t>
+      </w:r>
+      <w:r>
+        <w:rPr>
+          <w:rStyle w:val="OperatorTok"/>
+        </w:rPr>
+        <w:t xml:space="preserve">+</w:t>
+      </w:r>
+      <w:r>
+        <w:rPr>
+          <w:rStyle w:val="NormalTok"/>
+        </w:rPr>
+        <w:t xml:space="preserve">WaterBudget_MDV</w:t>
+      </w:r>
+      <w:r>
+        <w:rPr>
+          <w:rStyle w:val="OperatorTok"/>
+        </w:rPr>
+        <w:t xml:space="preserve">$</w:t>
+      </w:r>
+      <w:r>
+        <w:rPr>
+          <w:rStyle w:val="NormalTok"/>
+        </w:rPr>
+        <w:t xml:space="preserve">Qin_Molenbeak</w:t>
+      </w:r>
+      <w:r>
+        <w:rPr>
+          <w:rStyle w:val="OperatorTok"/>
+        </w:rPr>
+        <w:t xml:space="preserve">+</w:t>
+      </w:r>
+      <w:r>
+        <w:rPr>
+          <w:rStyle w:val="NormalTok"/>
+        </w:rPr>
+        <w:t xml:space="preserve">WaterBudget_MDV</w:t>
+      </w:r>
+      <w:r>
+        <w:rPr>
+          <w:rStyle w:val="OperatorTok"/>
+        </w:rPr>
+        <w:t xml:space="preserve">$</w:t>
+      </w:r>
+      <w:r>
+        <w:rPr>
+          <w:rStyle w:val="NormalTok"/>
+        </w:rPr>
+        <w:t xml:space="preserve">Qin_Oranjeboombrug</w:t>
+      </w:r>
+      <w:r>
+        <w:rPr>
+          <w:rStyle w:val="OperatorTok"/>
+        </w:rPr>
+        <w:t xml:space="preserve">-</w:t>
+      </w:r>
+      <w:r>
+        <w:rPr>
+          <w:rStyle w:val="NormalTok"/>
+        </w:rPr>
+        <w:t xml:space="preserve">WaterBudget_MDV</w:t>
+      </w:r>
+      <w:r>
+        <w:rPr>
+          <w:rStyle w:val="OperatorTok"/>
+        </w:rPr>
+        <w:t xml:space="preserve">$</w:t>
+      </w:r>
+      <w:r>
+        <w:rPr>
+          <w:rStyle w:val="NormalTok"/>
+        </w:rPr>
+        <w:t xml:space="preserve">Qout_Dintelsas</w:t>
+      </w:r>
+      <w:r>
+        <w:rPr>
+          <w:rStyle w:val="OperatorTok"/>
+        </w:rPr>
+        <w:t xml:space="preserve">-</w:t>
+      </w:r>
+      <w:r>
+        <w:rPr>
+          <w:rStyle w:val="NormalTok"/>
+        </w:rPr>
+        <w:t xml:space="preserve">WaterBudget_MDV</w:t>
+      </w:r>
+      <w:r>
+        <w:rPr>
+          <w:rStyle w:val="OperatorTok"/>
+        </w:rPr>
+        <w:t xml:space="preserve">$</w:t>
+      </w:r>
+      <w:r>
+        <w:rPr>
+          <w:rStyle w:val="NormalTok"/>
+        </w:rPr>
+        <w:t xml:space="preserve">Qout_Vliet)</w:t>
+      </w:r>
+      <w:r>
+        <w:rPr>
+          <w:rStyle w:val="OperatorTok"/>
+        </w:rPr>
+        <w:t xml:space="preserve">*</w:t>
+      </w:r>
+      <w:r>
+        <w:rPr>
+          <w:rStyle w:val="NormalTok"/>
+        </w:rPr>
+        <w:t xml:space="preserve">WaterBudget_MDV</w:t>
+      </w:r>
+      <w:r>
+        <w:rPr>
+          <w:rStyle w:val="OperatorTok"/>
+        </w:rPr>
+        <w:t xml:space="preserve">$</w:t>
+      </w:r>
+      <w:r>
+        <w:rPr>
+          <w:rStyle w:val="NormalTok"/>
+        </w:rPr>
+        <w:t xml:space="preserve">dt</w:t>
+      </w:r>
+      <w:r>
+        <w:br/>
+      </w:r>
+      <w:r>
+        <w:br/>
+      </w:r>
+      <w:r>
+        <w:rPr>
+          <w:rStyle w:val="NormalTok"/>
+        </w:rPr>
+        <w:t xml:space="preserve">WaterBudget_MDV</w:t>
+      </w:r>
+      <w:r>
+        <w:rPr>
+          <w:rStyle w:val="OperatorTok"/>
+        </w:rPr>
+        <w:t xml:space="preserve">$</w:t>
+      </w:r>
+      <w:r>
+        <w:rPr>
+          <w:rStyle w:val="NormalTok"/>
+        </w:rPr>
+        <w:t xml:space="preserve">WL_Cal =</w:t>
+      </w:r>
+      <w:r>
+        <w:rPr>
+          <w:rStyle w:val="StringTok"/>
+        </w:rPr>
+        <w:t xml:space="preserve"> </w:t>
+      </w:r>
+      <w:r>
+        <w:rPr>
+          <w:rStyle w:val="OtherTok"/>
+        </w:rPr>
+        <w:t xml:space="preserve">NA</w:t>
+      </w:r>
+      <w:r>
+        <w:br/>
+      </w:r>
+      <w:r>
+        <w:rPr>
+          <w:rStyle w:val="NormalTok"/>
+        </w:rPr>
+        <w:t xml:space="preserve">WaterBudget_MDV</w:t>
+      </w:r>
+      <w:r>
+        <w:rPr>
+          <w:rStyle w:val="OperatorTok"/>
+        </w:rPr>
+        <w:t xml:space="preserve">$</w:t>
+      </w:r>
+      <w:r>
+        <w:rPr>
+          <w:rStyle w:val="NormalTok"/>
+        </w:rPr>
+        <w:t xml:space="preserve">WL_Cal[</w:t>
+      </w:r>
+      <w:r>
+        <w:rPr>
+          <w:rStyle w:val="DecValTok"/>
+        </w:rPr>
+        <w:t xml:space="preserve">1</w:t>
+      </w:r>
+      <w:r>
+        <w:rPr>
+          <w:rStyle w:val="NormalTok"/>
+        </w:rPr>
+        <w:t xml:space="preserve">]=WaterBudget_MDV</w:t>
+      </w:r>
+      <w:r>
+        <w:rPr>
+          <w:rStyle w:val="OperatorTok"/>
+        </w:rPr>
+        <w:t xml:space="preserve">$</w:t>
+      </w:r>
+      <w:r>
+        <w:rPr>
+          <w:rStyle w:val="NormalTok"/>
+        </w:rPr>
+        <w:t xml:space="preserve">WL_Up_Dintel[</w:t>
+      </w:r>
+      <w:r>
+        <w:rPr>
+          <w:rStyle w:val="DecValTok"/>
+        </w:rPr>
+        <w:t xml:space="preserve">1</w:t>
+      </w:r>
+      <w:r>
+        <w:rPr>
+          <w:rStyle w:val="NormalTok"/>
+        </w:rPr>
+        <w:t xml:space="preserve">]</w:t>
+      </w:r>
+      <w:r>
+        <w:br/>
+      </w:r>
+      <w:r>
+        <w:rPr>
+          <w:rStyle w:val="ControlFlowTok"/>
+        </w:rPr>
+        <w:t xml:space="preserve">for</w:t>
+      </w:r>
+      <w:r>
+        <w:rPr>
+          <w:rStyle w:val="NormalTok"/>
+        </w:rPr>
+        <w:t xml:space="preserve"> (t </w:t>
+      </w:r>
+      <w:r>
+        <w:rPr>
+          <w:rStyle w:val="ControlFlowTok"/>
+        </w:rPr>
+        <w:t xml:space="preserve">in</w:t>
+      </w:r>
+      <w:r>
+        <w:rPr>
+          <w:rStyle w:val="NormalTok"/>
+        </w:rPr>
+        <w:t xml:space="preserve"> </w:t>
+      </w:r>
+      <w:r>
+        <w:rPr>
+          <w:rStyle w:val="DecValTok"/>
+        </w:rPr>
+        <w:t xml:space="preserve">2</w:t>
+      </w:r>
+      <w:r>
+        <w:rPr>
+          <w:rStyle w:val="OperatorTok"/>
+        </w:rPr>
+        <w:t xml:space="preserve">:</w:t>
+      </w:r>
+      <w:r>
+        <w:rPr>
+          <w:rStyle w:val="KeywordTok"/>
+        </w:rPr>
+        <w:t xml:space="preserve">nrow</w:t>
+      </w:r>
+      <w:r>
+        <w:rPr>
+          <w:rStyle w:val="NormalTok"/>
+        </w:rPr>
+        <w:t xml:space="preserve">(WaterBudget_MDV)) {</w:t>
+      </w:r>
+      <w:r>
+        <w:br/>
+      </w:r>
+      <w:r>
+        <w:rPr>
+          <w:rStyle w:val="NormalTok"/>
+        </w:rPr>
+        <w:t xml:space="preserve">  WaterBudget_MDV</w:t>
+      </w:r>
+      <w:r>
+        <w:rPr>
+          <w:rStyle w:val="OperatorTok"/>
+        </w:rPr>
+        <w:t xml:space="preserve">$</w:t>
+      </w:r>
+      <w:r>
+        <w:rPr>
+          <w:rStyle w:val="NormalTok"/>
+        </w:rPr>
+        <w:t xml:space="preserve">WL_Cal[t] =</w:t>
+      </w:r>
+      <w:r>
+        <w:rPr>
+          <w:rStyle w:val="StringTok"/>
+        </w:rPr>
+        <w:t xml:space="preserve"> </w:t>
+      </w:r>
+      <w:r>
+        <w:rPr>
+          <w:rStyle w:val="NormalTok"/>
+        </w:rPr>
+        <w:t xml:space="preserve">WaterBudget_MDV</w:t>
+      </w:r>
+      <w:r>
+        <w:rPr>
+          <w:rStyle w:val="OperatorTok"/>
+        </w:rPr>
+        <w:t xml:space="preserve">$</w:t>
+      </w:r>
+      <w:r>
+        <w:rPr>
+          <w:rStyle w:val="NormalTok"/>
+        </w:rPr>
+        <w:t xml:space="preserve">WL_Cal[t</w:t>
+      </w:r>
+      <w:r>
+        <w:rPr>
+          <w:rStyle w:val="DecValTok"/>
+        </w:rPr>
+        <w:t xml:space="preserve">-1</w:t>
+      </w:r>
+      <w:r>
+        <w:rPr>
+          <w:rStyle w:val="NormalTok"/>
+        </w:rPr>
+        <w:t xml:space="preserve">]</w:t>
+      </w:r>
+      <w:r>
+        <w:rPr>
+          <w:rStyle w:val="OperatorTok"/>
+        </w:rPr>
+        <w:t xml:space="preserve">+</w:t>
+      </w:r>
+      <w:r>
+        <w:rPr>
+          <w:rStyle w:val="NormalTok"/>
+        </w:rPr>
+        <w:t xml:space="preserve">WaterBudget_MDV</w:t>
+      </w:r>
+      <w:r>
+        <w:rPr>
+          <w:rStyle w:val="OperatorTok"/>
+        </w:rPr>
+        <w:t xml:space="preserve">$</w:t>
+      </w:r>
+      <w:r>
+        <w:rPr>
+          <w:rStyle w:val="NormalTok"/>
+        </w:rPr>
+        <w:t xml:space="preserve">dV_Cal[t</w:t>
+      </w:r>
+      <w:r>
+        <w:rPr>
+          <w:rStyle w:val="DecValTok"/>
+        </w:rPr>
+        <w:t xml:space="preserve">-1</w:t>
+      </w:r>
+      <w:r>
+        <w:rPr>
+          <w:rStyle w:val="NormalTok"/>
+        </w:rPr>
+        <w:t xml:space="preserve">]</w:t>
+      </w:r>
+      <w:r>
+        <w:rPr>
+          <w:rStyle w:val="OperatorTok"/>
+        </w:rPr>
+        <w:t xml:space="preserve">/</w:t>
+      </w:r>
+      <w:r>
+        <w:rPr>
+          <w:rStyle w:val="NormalTok"/>
+        </w:rPr>
+        <w:t xml:space="preserve">Surface</w:t>
+      </w:r>
+      <w:r>
+        <w:br/>
+      </w:r>
+      <w:r>
+        <w:rPr>
+          <w:rStyle w:val="NormalTok"/>
+        </w:rPr>
+        <w:t xml:space="preserve">} </w:t>
+      </w:r>
+      <w:r>
+        <w:br/>
+      </w:r>
+      <w:r>
+        <w:br/>
+      </w:r>
+      <w:r>
+        <w:rPr>
+          <w:rStyle w:val="KeywordTok"/>
+        </w:rPr>
+        <w:t xml:space="preserve">plot</w:t>
+      </w:r>
+      <w:r>
+        <w:rPr>
+          <w:rStyle w:val="NormalTok"/>
+        </w:rPr>
+        <w:t xml:space="preserve">(WaterBudget_MDV</w:t>
+      </w:r>
+      <w:r>
+        <w:rPr>
+          <w:rStyle w:val="OperatorTok"/>
+        </w:rPr>
+        <w:t xml:space="preserve">$</w:t>
+      </w:r>
+      <w:r>
+        <w:rPr>
+          <w:rStyle w:val="NormalTok"/>
+        </w:rPr>
+        <w:t xml:space="preserve">Datum,WaterBudget_MDV</w:t>
+      </w:r>
+      <w:r>
+        <w:rPr>
+          <w:rStyle w:val="OperatorTok"/>
+        </w:rPr>
+        <w:t xml:space="preserve">$</w:t>
+      </w:r>
+      <w:r>
+        <w:rPr>
+          <w:rStyle w:val="NormalTok"/>
+        </w:rPr>
+        <w:t xml:space="preserve">WL_Cal)</w:t>
+      </w:r>
+      <w:r>
+        <w:br/>
+      </w:r>
+      <w:r>
+        <w:rPr>
+          <w:rStyle w:val="KeywordTok"/>
+        </w:rPr>
+        <w:t xml:space="preserve">lines</w:t>
+      </w:r>
+      <w:r>
+        <w:rPr>
+          <w:rStyle w:val="NormalTok"/>
+        </w:rPr>
+        <w:t xml:space="preserve">(WaterBudget_MDV</w:t>
+      </w:r>
+      <w:r>
+        <w:rPr>
+          <w:rStyle w:val="OperatorTok"/>
+        </w:rPr>
+        <w:t xml:space="preserve">$</w:t>
+      </w:r>
+      <w:r>
+        <w:rPr>
+          <w:rStyle w:val="NormalTok"/>
+        </w:rPr>
+        <w:t xml:space="preserve">Datum, WaterBudget_MDV</w:t>
+      </w:r>
+      <w:r>
+        <w:rPr>
+          <w:rStyle w:val="OperatorTok"/>
+        </w:rPr>
+        <w:t xml:space="preserve">$</w:t>
+      </w:r>
+      <w:r>
+        <w:rPr>
+          <w:rStyle w:val="NormalTok"/>
+        </w:rPr>
+        <w:t xml:space="preserve">WL_Up_Dintel, </w:t>
+      </w:r>
+      <w:r>
+        <w:rPr>
+          <w:rStyle w:val="DataTypeTok"/>
+        </w:rPr>
+        <w:t xml:space="preserve">col=</w:t>
+      </w:r>
+      <w:r>
+        <w:rPr>
+          <w:rStyle w:val="DecValTok"/>
+        </w:rPr>
+        <w:t xml:space="preserve">2</w:t>
+      </w:r>
+      <w:r>
+        <w:rPr>
+          <w:rStyle w:val="NormalTok"/>
+        </w:rPr>
+        <w:t xml:space="preserve">)</w:t>
+      </w:r>
+      <w:r>
+        <w:br/>
+      </w:r>
+      <w:r>
+        <w:br/>
+      </w:r>
+      <w:r>
+        <w:rPr>
+          <w:rStyle w:val="KeywordTok"/>
+        </w:rPr>
+        <w:t xml:space="preserve">legend</w:t>
+      </w:r>
+      <w:r>
+        <w:rPr>
+          <w:rStyle w:val="NormalTok"/>
+        </w:rPr>
+        <w:t xml:space="preserve">(</w:t>
+      </w:r>
+      <w:r>
+        <w:rPr>
+          <w:rStyle w:val="StringTok"/>
+        </w:rPr>
+        <w:t xml:space="preserve">"topright"</w:t>
+      </w:r>
+      <w:r>
+        <w:rPr>
+          <w:rStyle w:val="NormalTok"/>
+        </w:rPr>
+        <w:t xml:space="preserve">,</w:t>
+      </w:r>
+      <w:r>
+        <w:rPr>
+          <w:rStyle w:val="DataTypeTok"/>
+        </w:rPr>
+        <w:t xml:space="preserve">legend =</w:t>
+      </w:r>
+      <w:r>
+        <w:rPr>
+          <w:rStyle w:val="NormalTok"/>
+        </w:rPr>
+        <w:t xml:space="preserve"> </w:t>
+      </w:r>
+      <w:r>
+        <w:rPr>
+          <w:rStyle w:val="KeywordTok"/>
+        </w:rPr>
+        <w:t xml:space="preserve">c</w:t>
+      </w:r>
+      <w:r>
+        <w:rPr>
+          <w:rStyle w:val="NormalTok"/>
+        </w:rPr>
+        <w:t xml:space="preserve">(</w:t>
+      </w:r>
+      <w:r>
+        <w:rPr>
+          <w:rStyle w:val="StringTok"/>
+        </w:rPr>
+        <w:t xml:space="preserve">"Calculation"</w:t>
+      </w:r>
+      <w:r>
+        <w:rPr>
+          <w:rStyle w:val="NormalTok"/>
+        </w:rPr>
+        <w:t xml:space="preserve">,</w:t>
+      </w:r>
+      <w:r>
+        <w:rPr>
+          <w:rStyle w:val="StringTok"/>
+        </w:rPr>
+        <w:t xml:space="preserve">"Measurements"</w:t>
+      </w:r>
+      <w:r>
+        <w:rPr>
+          <w:rStyle w:val="NormalTok"/>
+        </w:rPr>
+        <w:t xml:space="preserve">),</w:t>
+      </w:r>
+      <w:r>
+        <w:rPr>
+          <w:rStyle w:val="DataTypeTok"/>
+        </w:rPr>
+        <w:t xml:space="preserve">col=</w:t>
+      </w:r>
+      <w:r>
+        <w:rPr>
+          <w:rStyle w:val="DecValTok"/>
+        </w:rPr>
+        <w:t xml:space="preserve">1</w:t>
+      </w:r>
+      <w:r>
+        <w:rPr>
+          <w:rStyle w:val="OperatorTok"/>
+        </w:rPr>
+        <w:t xml:space="preserve">:</w:t>
+      </w:r>
+      <w:r>
+        <w:rPr>
+          <w:rStyle w:val="DecValTok"/>
+        </w:rPr>
+        <w:t xml:space="preserve">2</w:t>
+      </w:r>
+      <w:r>
+        <w:rPr>
+          <w:rStyle w:val="NormalTok"/>
+        </w:rPr>
+        <w:t xml:space="preserve">,</w:t>
+      </w:r>
+      <w:r>
+        <w:rPr>
+          <w:rStyle w:val="DataTypeTok"/>
+        </w:rPr>
+        <w:t xml:space="preserve">text.col =</w:t>
+      </w:r>
+      <w:r>
+        <w:rPr>
+          <w:rStyle w:val="NormalTok"/>
+        </w:rPr>
+        <w:t xml:space="preserve"> </w:t>
+      </w:r>
+      <w:r>
+        <w:rPr>
+          <w:rStyle w:val="DecValTok"/>
+        </w:rPr>
+        <w:t xml:space="preserve">1</w:t>
+      </w:r>
+      <w:r>
+        <w:rPr>
+          <w:rStyle w:val="OperatorTok"/>
+        </w:rPr>
+        <w:t xml:space="preserve">:</w:t>
+      </w:r>
+      <w:r>
+        <w:rPr>
+          <w:rStyle w:val="DecValTok"/>
+        </w:rPr>
+        <w:t xml:space="preserve">2</w:t>
+      </w:r>
+      <w:r>
+        <w:rPr>
+          <w:rStyle w:val="NormalTok"/>
+        </w:rPr>
+        <w:t xml:space="preserve">,</w:t>
+      </w:r>
+      <w:r>
+        <w:rPr>
+          <w:rStyle w:val="DataTypeTok"/>
+        </w:rPr>
+        <w:t xml:space="preserve">lty=</w:t>
+      </w:r>
+      <w:r>
+        <w:rPr>
+          <w:rStyle w:val="DecValTok"/>
+        </w:rPr>
+        <w:t xml:space="preserve">1</w:t>
+      </w:r>
+      <w:r>
+        <w:rPr>
+          <w:rStyle w:val="NormalTok"/>
+        </w:rPr>
+        <w:t xml:space="preserve">)</w:t>
+      </w:r>
+    </w:p>
+    <w:p>
+      <w:pPr>
+        <w:pStyle w:val="FirstParagraph"/>
+      </w:pPr>
+      <w:r>
+        <w:drawing>
+          <wp:inline>
+            <wp:extent cx="4620126" cy="3696101"/>
+            <wp:effectExtent b="0" l="0" r="0" t="0"/>
+            <wp:docPr descr="" title="" id="1" name="Picture"/>
+            <a:graphic>
+              <a:graphicData uri="http://schemas.openxmlformats.org/drawingml/2006/picture">
+                <pic:pic>
+                  <pic:nvPicPr>
+                    <pic:cNvPr descr="WaterBudget_files/figure-docx/unnamed-chunk-2-1.png" id="0" name="Picture"/>
+                    <pic:cNvPicPr>
+                      <a:picLocks noChangeArrowheads="1" noChangeAspect="1"/>
+                    </pic:cNvPicPr>
+                  </pic:nvPicPr>
+                  <pic:blipFill>
+                    <a:blip r:embed="rId25"/>
                     <a:stretch>
                       <a:fillRect/>
                     </a:stretch>

</xml_diff>